<commit_message>
Changes made to the file
</commit_message>
<xml_diff>
--- a/Email& SMS notificaiton.docx
+++ b/Email& SMS notificaiton.docx
@@ -11,7 +11,14 @@
       <w:r>
         <w:t>Send both Email and SMS notification when both the contact details are provided</w:t>
       </w:r>
-    </w:p>
+      <w:r>
+        <w:br/>
+      </w:r>
+      <w:r>
+        <w:t>Send both Email and SMS notification when both the contact details are provided</w:t>
+      </w:r>
+    </w:p>
+    <w:p/>
     <w:p/>
     <w:p>
       <w:r>
@@ -21,7 +28,14 @@
         <w:br/>
         <w:t>Have access to the email and mobile number on which the notification will be received</w:t>
       </w:r>
-    </w:p>
+      <w:r>
+        <w:br/>
+      </w:r>
+      <w:r>
+        <w:t>Have access to the email and mobile number on which the notification will be received</w:t>
+      </w:r>
+    </w:p>
+    <w:p/>
     <w:p/>
     <w:p/>
     <w:p>
@@ -83,53 +97,27 @@
         </w:numPr>
       </w:pPr>
       <w:r>
-        <w:t xml:space="preserve">Create a Voucher using the </w:t>
-      </w:r>
-      <w:r>
-        <w:t>Email</w:t>
-      </w:r>
-      <w:r>
-        <w:t xml:space="preserve"> as contact details and check if the notification is sent to the given</w:t>
-      </w:r>
-      <w:r>
-        <w:t xml:space="preserve"> Email and Shopper’s profile is created</w:t>
-      </w:r>
-      <w:r>
-        <w:t>.</w:t>
-      </w:r>
-    </w:p>
-    <w:p/>
-    <w:p>
-      <w:r>
-        <w:t xml:space="preserve">Scenario </w:t>
-      </w:r>
-      <w:r>
-        <w:t>3</w:t>
-      </w:r>
-      <w:r>
-        <w:t xml:space="preserve"> :  Check  Shopper received </w:t>
-      </w:r>
-      <w:r>
-        <w:t xml:space="preserve">SMS </w:t>
-      </w:r>
-      <w:r>
-        <w:t xml:space="preserve">notification when the new </w:t>
-      </w:r>
-      <w:r>
-        <w:t xml:space="preserve">MobileNumber </w:t>
-      </w:r>
-      <w:r>
-        <w:t xml:space="preserve">(make sure the </w:t>
-      </w:r>
-      <w:r>
-        <w:t>Mobi</w:t>
-      </w:r>
-      <w:r>
-        <w:t>l</w:t>
-      </w:r>
-      <w:r>
-        <w:t>eNumber</w:t>
-      </w:r>
+        <w:t>Create a Voucher using the Email as contact details and check if the notification is sent to the given Email and Shopper’s profile is created.</w:t>
+      </w:r>
+    </w:p>
+    <w:p/>
+    <w:p>
+      <w:r>
+        <w:t xml:space="preserve">Scenario 3 :  Check  Shopper received SMS notification when the new </w:t>
+      </w:r>
+      <w:proofErr w:type="spellStart"/>
+      <w:r>
+        <w:t>MobileNumber</w:t>
+      </w:r>
+      <w:proofErr w:type="spellEnd"/>
+      <w:r>
+        <w:t xml:space="preserve"> (make sure the </w:t>
+      </w:r>
+      <w:proofErr w:type="spellStart"/>
+      <w:r>
+        <w:t>MobileNumber</w:t>
+      </w:r>
+      <w:proofErr w:type="spellEnd"/>
       <w:r>
         <w:t xml:space="preserve"> is not associated to any other Shopper) is provided at POI and also verify that Shopper’s profile is created</w:t>
       </w:r>
@@ -146,14 +134,21 @@
       <w:r>
         <w:t xml:space="preserve">Create a Voucher using the </w:t>
       </w:r>
-      <w:r>
-        <w:t>MobileNumber</w:t>
-      </w:r>
+      <w:proofErr w:type="spellStart"/>
+      <w:r>
+        <w:t>MobileNumber</w:t>
+      </w:r>
+      <w:proofErr w:type="spellEnd"/>
       <w:r>
         <w:t xml:space="preserve"> as contact details and check if the notification is sent to the given </w:t>
       </w:r>
-      <w:r>
-        <w:t xml:space="preserve">MobileNumber </w:t>
+      <w:proofErr w:type="spellStart"/>
+      <w:r>
+        <w:t>MobileNumber</w:t>
+      </w:r>
+      <w:proofErr w:type="spellEnd"/>
+      <w:r>
+        <w:t xml:space="preserve"> </w:t>
       </w:r>
       <w:r>
         <w:t>and Shopper’s profile is created.</w:t>
@@ -165,19 +160,7 @@
     <w:p/>
     <w:p>
       <w:r>
-        <w:t xml:space="preserve">Scenario </w:t>
-      </w:r>
-      <w:r>
-        <w:t>4</w:t>
-      </w:r>
-      <w:r>
-        <w:t xml:space="preserve"> :  Check  Shopper received </w:t>
-      </w:r>
-      <w:r>
-        <w:t xml:space="preserve">Email </w:t>
-      </w:r>
-      <w:r>
-        <w:t>notification</w:t>
+        <w:t>Scenario 4 :  Check  Shopper received Email notification</w:t>
       </w:r>
       <w:r>
         <w:t xml:space="preserve"> only and ignore the SMS</w:t>
@@ -186,16 +169,23 @@
         <w:t xml:space="preserve"> event</w:t>
       </w:r>
       <w:r>
-        <w:t xml:space="preserve"> when the </w:t>
-      </w:r>
-      <w:r>
-        <w:t xml:space="preserve">Email and MobileNumber </w:t>
-      </w:r>
-      <w:r>
-        <w:t xml:space="preserve">is provided at POI </w:t>
-      </w:r>
-      <w:r>
-        <w:t>but the mobileNumber provided is different to the one that is associated to Shopper’s profile</w:t>
+        <w:t xml:space="preserve"> when the Email and </w:t>
+      </w:r>
+      <w:proofErr w:type="spellStart"/>
+      <w:r>
+        <w:t>MobileNumber</w:t>
+      </w:r>
+      <w:proofErr w:type="spellEnd"/>
+      <w:r>
+        <w:t xml:space="preserve"> is provided at POI but the </w:t>
+      </w:r>
+      <w:proofErr w:type="spellStart"/>
+      <w:r>
+        <w:t>mobileNumber</w:t>
+      </w:r>
+      <w:proofErr w:type="spellEnd"/>
+      <w:r>
+        <w:t xml:space="preserve"> provided is different to the one that is associated to Shopper’s profile</w:t>
       </w:r>
       <w:r>
         <w:t>.</w:t>
@@ -211,14 +201,17 @@
         </w:numPr>
       </w:pPr>
       <w:r>
+        <w:lastRenderedPageBreak/>
         <w:t xml:space="preserve">Create a Voucher using the </w:t>
       </w:r>
       <w:r>
         <w:t xml:space="preserve">Email and </w:t>
       </w:r>
-      <w:r>
-        <w:t>MobileNumber</w:t>
-      </w:r>
+      <w:proofErr w:type="spellStart"/>
+      <w:r>
+        <w:t>MobileNumber</w:t>
+      </w:r>
+      <w:proofErr w:type="spellEnd"/>
       <w:r>
         <w:t>(It should be different to the one associated to Shopper’s Profile)</w:t>
       </w:r>
@@ -232,32 +225,15 @@
     <w:p/>
     <w:p>
       <w:r>
-        <w:lastRenderedPageBreak/>
-        <w:t xml:space="preserve">Scenario </w:t>
-      </w:r>
-      <w:r>
-        <w:t>5</w:t>
-      </w:r>
-      <w:r>
-        <w:t xml:space="preserve"> :  Check  Shopper received</w:t>
-      </w:r>
-      <w:r>
-        <w:t xml:space="preserve"> SMS </w:t>
-      </w:r>
-      <w:r>
-        <w:t xml:space="preserve">notification only and ignore the </w:t>
-      </w:r>
-      <w:r>
-        <w:t>Email</w:t>
-      </w:r>
-      <w:r>
-        <w:t xml:space="preserve"> event when the Email and MobileNumber is provided at POI but the </w:t>
-      </w:r>
-      <w:r>
-        <w:t xml:space="preserve">Email </w:t>
-      </w:r>
-      <w:r>
-        <w:t>provided is different to the one that is associated to Shopper’s profile.</w:t>
+        <w:t xml:space="preserve">Scenario 5 :  Check  Shopper received SMS notification only and ignore the Email event when the Email and </w:t>
+      </w:r>
+      <w:proofErr w:type="spellStart"/>
+      <w:r>
+        <w:t>MobileNumber</w:t>
+      </w:r>
+      <w:proofErr w:type="spellEnd"/>
+      <w:r>
+        <w:t xml:space="preserve"> is provided at POI but the Email provided is different to the one that is associated to Shopper’s profile.</w:t>
       </w:r>
     </w:p>
     <w:p/>
@@ -270,44 +246,46 @@
         </w:numPr>
       </w:pPr>
       <w:r>
-        <w:t>Create a Voucher using the MobileNumber</w:t>
-      </w:r>
-      <w:r>
-        <w:t xml:space="preserve"> and Email</w:t>
-      </w:r>
-      <w:r>
-        <w:t xml:space="preserve">(It should be different to the one associated to Shopper’s Profile) as contact details and check if the notification is sent to the given </w:t>
-      </w:r>
-      <w:r>
-        <w:t>MobileNumber</w:t>
-      </w:r>
-      <w:r>
-        <w:t xml:space="preserve"> and ignore</w:t>
-      </w:r>
-      <w:r>
-        <w:t xml:space="preserve"> Email</w:t>
-      </w:r>
-      <w:r>
-        <w:t xml:space="preserve"> notification</w:t>
-      </w:r>
-    </w:p>
-    <w:p/>
-    <w:p/>
-    <w:p>
-      <w:r>
-        <w:t xml:space="preserve">Scenario </w:t>
-      </w:r>
-      <w:r>
-        <w:t>6</w:t>
-      </w:r>
-      <w:r>
-        <w:t xml:space="preserve"> :  Check  Shopper received Email notification only and ignore the SMS event when the Email and MobileNumber is provided at POI but the mobileNumber provided is the one that is associated to </w:t>
-      </w:r>
-      <w:r>
-        <w:t xml:space="preserve">another </w:t>
-      </w:r>
-      <w:r>
-        <w:t>Shopper’s profile.</w:t>
+        <w:t xml:space="preserve">Create a Voucher using the </w:t>
+      </w:r>
+      <w:proofErr w:type="spellStart"/>
+      <w:r>
+        <w:t>MobileNumber</w:t>
+      </w:r>
+      <w:proofErr w:type="spellEnd"/>
+      <w:r>
+        <w:t xml:space="preserve"> and Email(It should be different to the one associated to Shopper’s Profile) as contact details and check if the notification is sent to the given </w:t>
+      </w:r>
+      <w:proofErr w:type="spellStart"/>
+      <w:r>
+        <w:t>MobileNumber</w:t>
+      </w:r>
+      <w:proofErr w:type="spellEnd"/>
+      <w:r>
+        <w:t xml:space="preserve"> and ignore Email notification</w:t>
+      </w:r>
+    </w:p>
+    <w:p/>
+    <w:p/>
+    <w:p>
+      <w:r>
+        <w:t xml:space="preserve">Scenario 6 :  Check  Shopper received Email notification only and ignore the SMS event when the Email and </w:t>
+      </w:r>
+      <w:proofErr w:type="spellStart"/>
+      <w:r>
+        <w:t>MobileNumber</w:t>
+      </w:r>
+      <w:proofErr w:type="spellEnd"/>
+      <w:r>
+        <w:t xml:space="preserve"> is provided at POI but the </w:t>
+      </w:r>
+      <w:proofErr w:type="spellStart"/>
+      <w:r>
+        <w:t>mobileNumber</w:t>
+      </w:r>
+      <w:proofErr w:type="spellEnd"/>
+      <w:r>
+        <w:t xml:space="preserve"> provided is the one that is associated to another Shopper’s profile.</w:t>
       </w:r>
     </w:p>
     <w:p/>
@@ -320,31 +298,29 @@
         </w:numPr>
       </w:pPr>
       <w:r>
-        <w:t xml:space="preserve">Create a Voucher using the Email and MobileNumber(It should be the one associated to </w:t>
-      </w:r>
-      <w:r>
-        <w:t xml:space="preserve">another </w:t>
-      </w:r>
-      <w:r>
-        <w:t>Shopper’s Profile) as contact details and check if the notification is sent to the given Email and ignore SMS notification</w:t>
-      </w:r>
-    </w:p>
-    <w:p/>
-    <w:p>
-      <w:r>
-        <w:t xml:space="preserve">Scenario </w:t>
-      </w:r>
-      <w:r>
-        <w:t>7</w:t>
-      </w:r>
-      <w:r>
-        <w:t xml:space="preserve">:  Check Shopper received SMS notification only and ignore the Email event when the Email and MobileNumber is provided at POI but the Email provided is the one that is associated to </w:t>
-      </w:r>
-      <w:r>
-        <w:t xml:space="preserve">another </w:t>
-      </w:r>
-      <w:r>
-        <w:t>Shopper’s profile.</w:t>
+        <w:t xml:space="preserve">Create a Voucher using the Email and </w:t>
+      </w:r>
+      <w:proofErr w:type="spellStart"/>
+      <w:r>
+        <w:t>MobileNumber</w:t>
+      </w:r>
+      <w:proofErr w:type="spellEnd"/>
+      <w:r>
+        <w:t>(It should be the one associated to another Shopper’s Profile) as contact details and check if the notification is sent to the given Email and ignore SMS notification</w:t>
+      </w:r>
+    </w:p>
+    <w:p/>
+    <w:p>
+      <w:r>
+        <w:t xml:space="preserve">Scenario 7:  Check Shopper received SMS notification only and ignore the Email event when the Email and </w:t>
+      </w:r>
+      <w:proofErr w:type="spellStart"/>
+      <w:r>
+        <w:t>MobileNumber</w:t>
+      </w:r>
+      <w:proofErr w:type="spellEnd"/>
+      <w:r>
+        <w:t xml:space="preserve"> is provided at POI but the Email provided is the one that is associated to another Shopper’s profile.</w:t>
       </w:r>
     </w:p>
     <w:p/>
@@ -357,19 +333,23 @@
         </w:numPr>
       </w:pPr>
       <w:r>
-        <w:t>Create a Voucher using the MobileNumber and Email(It should be</w:t>
-      </w:r>
-      <w:r>
-        <w:t xml:space="preserve"> </w:t>
-      </w:r>
-      <w:r>
-        <w:t xml:space="preserve">the one associated to </w:t>
-      </w:r>
-      <w:r>
-        <w:t xml:space="preserve">another </w:t>
-      </w:r>
-      <w:r>
-        <w:t>Shopper’s Profile) as contact details and check if the notification is sent to the given MobileNumber and ignore Email notification</w:t>
+        <w:t xml:space="preserve">Create a Voucher using the </w:t>
+      </w:r>
+      <w:proofErr w:type="spellStart"/>
+      <w:r>
+        <w:t>MobileNumber</w:t>
+      </w:r>
+      <w:proofErr w:type="spellEnd"/>
+      <w:r>
+        <w:t xml:space="preserve"> and Email(It should be the one associated to another Shopper’s Profile) as contact details and check if the notification is sent to the given </w:t>
+      </w:r>
+      <w:proofErr w:type="spellStart"/>
+      <w:r>
+        <w:t>MobileNumber</w:t>
+      </w:r>
+      <w:proofErr w:type="spellEnd"/>
+      <w:r>
+        <w:t xml:space="preserve"> and ignore Email notification</w:t>
       </w:r>
     </w:p>
     <w:p/>
@@ -380,9 +360,11 @@
       <w:r>
         <w:t xml:space="preserve">new </w:t>
       </w:r>
-      <w:r>
-        <w:t>MobileNumber</w:t>
-      </w:r>
+      <w:proofErr w:type="spellStart"/>
+      <w:r>
+        <w:t>MobileNumber</w:t>
+      </w:r>
+      <w:proofErr w:type="spellEnd"/>
       <w:r>
         <w:t>(It should be the new and is not associated to any other Shopper)</w:t>
       </w:r>
@@ -390,8 +372,21 @@
         <w:t>is provided at POI</w:t>
       </w:r>
       <w:r>
-        <w:t xml:space="preserve"> and the MobileNumber  also update the Shopper’s profile with the MobileNumber</w:t>
-      </w:r>
+        <w:t xml:space="preserve"> and the </w:t>
+      </w:r>
+      <w:proofErr w:type="spellStart"/>
+      <w:r>
+        <w:t>MobileNumber</w:t>
+      </w:r>
+      <w:proofErr w:type="spellEnd"/>
+      <w:r>
+        <w:t xml:space="preserve">  also update the Shopper’s profile with the </w:t>
+      </w:r>
+      <w:proofErr w:type="spellStart"/>
+      <w:r>
+        <w:t>MobileNumber</w:t>
+      </w:r>
+      <w:proofErr w:type="spellEnd"/>
     </w:p>
     <w:p/>
     <w:p>
@@ -403,7 +398,15 @@
         </w:numPr>
       </w:pPr>
       <w:r>
-        <w:t xml:space="preserve">Create a Voucher using the Email and new MobileNumber(It should be </w:t>
+        <w:t xml:space="preserve">Create a Voucher using the Email and new </w:t>
+      </w:r>
+      <w:proofErr w:type="spellStart"/>
+      <w:r>
+        <w:t>MobileNumber</w:t>
+      </w:r>
+      <w:proofErr w:type="spellEnd"/>
+      <w:r>
+        <w:t xml:space="preserve">(It should be </w:t>
       </w:r>
       <w:r>
         <w:t xml:space="preserve">new and </w:t>
@@ -412,31 +415,36 @@
         <w:t>the one that is not associated with any other shopper profile)</w:t>
       </w:r>
       <w:r>
-        <w:t>as contact details and check if the notification is sent to the given Email and MobileNumber and update the Shopper’s profile with the MobileNumber</w:t>
-      </w:r>
-    </w:p>
-    <w:p/>
-    <w:p/>
-    <w:p/>
-    <w:p>
-      <w:r>
-        <w:lastRenderedPageBreak/>
-        <w:t xml:space="preserve">Scenario </w:t>
-      </w:r>
-      <w:r>
-        <w:t>9</w:t>
-      </w:r>
-      <w:r>
-        <w:t>: Check Shopper received Email and SMS notification when the MobileNumber</w:t>
-      </w:r>
-      <w:r>
-        <w:t xml:space="preserve"> and the new Email</w:t>
-      </w:r>
-      <w:r>
-        <w:t xml:space="preserve">(It should be the new and is not associated to any other Shopper)is provided at POI  also update the Shopper’s profile with the </w:t>
-      </w:r>
-      <w:r>
-        <w:t>Email</w:t>
+        <w:t xml:space="preserve">as contact details and check if the notification is sent to the given Email and </w:t>
+      </w:r>
+      <w:proofErr w:type="spellStart"/>
+      <w:r>
+        <w:t>MobileNumber</w:t>
+      </w:r>
+      <w:proofErr w:type="spellEnd"/>
+      <w:r>
+        <w:t xml:space="preserve"> and update the Shopper’s profile with the </w:t>
+      </w:r>
+      <w:proofErr w:type="spellStart"/>
+      <w:r>
+        <w:t>MobileNumber</w:t>
+      </w:r>
+      <w:proofErr w:type="spellEnd"/>
+    </w:p>
+    <w:p/>
+    <w:p/>
+    <w:p/>
+    <w:p>
+      <w:r>
+        <w:t xml:space="preserve">Scenario 9: Check Shopper received Email and SMS notification when the </w:t>
+      </w:r>
+      <w:proofErr w:type="spellStart"/>
+      <w:r>
+        <w:t>MobileNumber</w:t>
+      </w:r>
+      <w:proofErr w:type="spellEnd"/>
+      <w:r>
+        <w:t xml:space="preserve"> and the new Email(It should be the new and is not associated to any other Shopper)is provided at POI  also update the Shopper’s profile with the Email</w:t>
       </w:r>
     </w:p>
     <w:p/>
@@ -451,63 +459,66 @@
       <w:r>
         <w:t xml:space="preserve">Create a Voucher using the </w:t>
       </w:r>
-      <w:r>
-        <w:t xml:space="preserve">MobileNumber </w:t>
-      </w:r>
-      <w:r>
-        <w:t xml:space="preserve">and new </w:t>
-      </w:r>
-      <w:r>
-        <w:t>Email</w:t>
-      </w:r>
-      <w:r>
-        <w:t xml:space="preserve">(It should be new and the one that is not associated with any other shopper profile)as contact details and check if the notification is sent to the given Email and MobileNumber and update the Shopper’s profile with the </w:t>
-      </w:r>
-      <w:r>
-        <w:t>Email</w:t>
-      </w:r>
-    </w:p>
-    <w:p/>
-    <w:p/>
-    <w:p>
-      <w:r>
-        <w:t xml:space="preserve">Scenario </w:t>
-      </w:r>
-      <w:r>
-        <w:t>10</w:t>
-      </w:r>
-      <w:r>
-        <w:t xml:space="preserve"> :  Check  Shopper received SMS notification when the new </w:t>
-      </w:r>
-      <w:r>
-        <w:t xml:space="preserve">Email&amp; </w:t>
-      </w:r>
-      <w:r>
-        <w:t>MobileNumber (make sure the</w:t>
-      </w:r>
-      <w:r>
-        <w:t xml:space="preserve"> Email&amp; </w:t>
-      </w:r>
-      <w:r>
-        <w:t xml:space="preserve">MobileNumber is </w:t>
-      </w:r>
-      <w:r>
-        <w:t xml:space="preserve">new and </w:t>
-      </w:r>
-      <w:r>
-        <w:t>not associated to any other Shopper) is provided at POI and also verify that Shopper’s profile is created</w:t>
-      </w:r>
-    </w:p>
-    <w:p/>
-    <w:p>
-      <w:r>
-        <w:t>Create a Voucher using the MobileNumber as contact details and check if the notification is sent to the given</w:t>
-      </w:r>
-      <w:r>
-        <w:t xml:space="preserve"> Email&amp;</w:t>
-      </w:r>
-      <w:r>
-        <w:t xml:space="preserve"> MobileNumber and Shopper’s profile is created.</w:t>
+      <w:proofErr w:type="spellStart"/>
+      <w:r>
+        <w:t>MobileNumber</w:t>
+      </w:r>
+      <w:proofErr w:type="spellEnd"/>
+      <w:r>
+        <w:t xml:space="preserve"> and new Email(It should be new and the one that is not associated with any other shopper profile)as contact details and check if the notification is sent to the given Email and </w:t>
+      </w:r>
+      <w:proofErr w:type="spellStart"/>
+      <w:r>
+        <w:t>MobileNumber</w:t>
+      </w:r>
+      <w:proofErr w:type="spellEnd"/>
+      <w:r>
+        <w:t xml:space="preserve"> and update the Shopper’s profile with the Email</w:t>
+      </w:r>
+    </w:p>
+    <w:p/>
+    <w:p/>
+    <w:p>
+      <w:r>
+        <w:t xml:space="preserve">Scenario 10 :  Check  Shopper received SMS notification when the new Email&amp; </w:t>
+      </w:r>
+      <w:proofErr w:type="spellStart"/>
+      <w:r>
+        <w:t>MobileNumber</w:t>
+      </w:r>
+      <w:proofErr w:type="spellEnd"/>
+      <w:r>
+        <w:t xml:space="preserve"> (make sure the Email&amp; </w:t>
+      </w:r>
+      <w:proofErr w:type="spellStart"/>
+      <w:r>
+        <w:t>MobileNumber</w:t>
+      </w:r>
+      <w:proofErr w:type="spellEnd"/>
+      <w:r>
+        <w:t xml:space="preserve"> is new and not associated to any other Shopper) is provided at POI and also verify that Shopper’s profile is created</w:t>
+      </w:r>
+    </w:p>
+    <w:p/>
+    <w:p>
+      <w:r>
+        <w:t xml:space="preserve">Create a Voucher using the </w:t>
+      </w:r>
+      <w:proofErr w:type="spellStart"/>
+      <w:r>
+        <w:t>MobileNumber</w:t>
+      </w:r>
+      <w:proofErr w:type="spellEnd"/>
+      <w:r>
+        <w:t xml:space="preserve"> as contact details and check if the notification is sent to the given Email&amp; </w:t>
+      </w:r>
+      <w:proofErr w:type="spellStart"/>
+      <w:r>
+        <w:t>MobileNumber</w:t>
+      </w:r>
+      <w:proofErr w:type="spellEnd"/>
+      <w:r>
+        <w:t xml:space="preserve"> and Shopper’s profile is created.</w:t>
       </w:r>
     </w:p>
     <w:p/>

</xml_diff>